<commit_message>
Milestone 1 - Desereé Updates
</commit_message>
<xml_diff>
--- a/Interactive Dialogue Systems Project_ Milestone 1.docx
+++ b/Interactive Dialogue Systems Project_ Milestone 1.docx
@@ -1648,6 +1648,59 @@
           <w:rtl w:val="0"/>
         </w:rPr>
         <w:t xml:space="preserve"> data from NSE’s website. </w:t>
+      </w:r>
+    </w:p>
+    <w:p>
+      <w:pPr>
+        <w:spacing w:line="360" w:lineRule="auto"/>
+        <w:rPr>
+          <w:rFonts w:ascii="Times New Roman" w:cs="Times New Roman" w:eastAsia="Times New Roman" w:hAnsi="Times New Roman"/>
+          <w:sz w:val="24"/>
+          <w:szCs w:val="24"/>
+        </w:rPr>
+      </w:pPr>
+      <w:r>
+        <w:rPr>
+          <w:rtl w:val="0"/>
+        </w:rPr>
+      </w:r>
+    </w:p>
+    <w:p>
+      <w:pPr>
+        <w:spacing w:line="360" w:lineRule="auto"/>
+        <w:rPr>
+          <w:rFonts w:ascii="Times New Roman" w:cs="Times New Roman" w:eastAsia="Times New Roman" w:hAnsi="Times New Roman"/>
+          <w:sz w:val="24"/>
+          <w:szCs w:val="24"/>
+        </w:rPr>
+      </w:pPr>
+      <w:r>
+        <w:rPr>
+          <w:rFonts w:ascii="Times New Roman" w:cs="Times New Roman" w:eastAsia="Times New Roman" w:hAnsi="Times New Roman"/>
+          <w:sz w:val="24"/>
+          <w:szCs w:val="24"/>
+          <w:rtl w:val="0"/>
+        </w:rPr>
+        <w:t xml:space="preserve">In regards to the questions.txt file, we will need to manually generate versions of these questions to build a usable dataset. A sample of what this dataset may look like is also provided within the </w:t>
+      </w:r>
+      <w:r>
+        <w:rPr>
+          <w:rFonts w:ascii="Times New Roman" w:cs="Times New Roman" w:eastAsia="Times New Roman" w:hAnsi="Times New Roman"/>
+          <w:i w:val="1"/>
+          <w:sz w:val="24"/>
+          <w:szCs w:val="24"/>
+          <w:rtl w:val="0"/>
+        </w:rPr>
+        <w:t xml:space="preserve">python/data</w:t>
+      </w:r>
+      <w:r>
+        <w:rPr>
+          <w:rFonts w:ascii="Times New Roman" w:cs="Times New Roman" w:eastAsia="Times New Roman" w:hAnsi="Times New Roman"/>
+          <w:sz w:val="24"/>
+          <w:szCs w:val="24"/>
+          <w:rtl w:val="0"/>
+        </w:rPr>
+        <w:t xml:space="preserve"> directory. </w:t>
       </w:r>
       <w:r>
         <w:rPr>

</xml_diff>